<commit_message>
Updated project scope statement, and updates to the mosaicData class.
</commit_message>
<xml_diff>
--- a/admin/Project Scope Statement.docx
+++ b/admin/Project Scope Statement.docx
@@ -262,7 +262,10 @@
         <w:jc w:val="both"/>
       </w:pPr>
       <w:r>
-        <w:t>Visualization of Kosovo Mosaic data through interactive charts intends to maximize the usage of data from the survey, increase citizen’s engagement in policymaking at the local level, as well as enhance accountability and transparency.</w:t>
+        <w:t>The v</w:t>
+      </w:r>
+      <w:r>
+        <w:t>isualization of Kosovo Mosaic data through interactive charts intends to maximize the usage of data from the survey, increase citizen’s engagement in policymaking at the local level, as well as enhance accountability and transparency.</w:t>
       </w:r>
     </w:p>
     <w:p>
@@ -298,7 +301,7 @@
       <w:bookmarkStart w:id="4" w:name="h.xb7msi3yz9lz" w:colFirst="0" w:colLast="0"/>
       <w:bookmarkEnd w:id="4"/>
       <w:r>
-        <w:t>High Level Requirements</w:t>
+        <w:t>Requirements</w:t>
       </w:r>
     </w:p>
     <w:p>
@@ -325,7 +328,18 @@
       </w:r>
       <w:proofErr w:type="gramEnd"/>
       <w:r>
-        <w:t xml:space="preserve"> and rank the municipalities (38 municipalities) based on their performance across all public services (indicators list provided in Annex A of the TOR)</w:t>
+        <w:t xml:space="preserve"> and rank the municipalities (38 municipalities) based on their performance across all public services (</w:t>
+      </w:r>
+      <w:bookmarkStart w:id="5" w:name="_GoBack"/>
+      <w:bookmarkEnd w:id="5"/>
+      <w:r>
+        <w:rPr>
+          <w:color w:val="auto"/>
+        </w:rPr>
+        <w:t>specific list of indicators still to be agreed</w:t>
+      </w:r>
+      <w:r>
+        <w:t>)</w:t>
       </w:r>
     </w:p>
     <w:p>
@@ -388,10 +402,7 @@
         <w:t xml:space="preserve"> an explanation page which details what the indicators represent</w:t>
       </w:r>
       <w:r>
-        <w:t xml:space="preserve"> </w:t>
-      </w:r>
-      <w:r>
-        <w:t>in both Serbian and Albanian (UNDP to provide translation where needed)</w:t>
+        <w:t xml:space="preserve"> in both Serbian and Albanian (UNDP to provide translation where needed)</w:t>
       </w:r>
     </w:p>
     <w:p>
@@ -487,8 +498,8 @@
         <w:pStyle w:val="Heading3"/>
         <w:contextualSpacing w:val="0"/>
       </w:pPr>
-      <w:bookmarkStart w:id="5" w:name="h.553q4gy8gzn5" w:colFirst="0" w:colLast="0"/>
-      <w:bookmarkEnd w:id="5"/>
+      <w:bookmarkStart w:id="6" w:name="h.553q4gy8gzn5" w:colFirst="0" w:colLast="0"/>
+      <w:bookmarkEnd w:id="6"/>
       <w:r>
         <w:t>Deliverables</w:t>
       </w:r>
@@ -586,8 +597,8 @@
         <w:pStyle w:val="Heading3"/>
         <w:contextualSpacing w:val="0"/>
       </w:pPr>
-      <w:bookmarkStart w:id="6" w:name="h.8pynqp3sc1x6" w:colFirst="0" w:colLast="0"/>
-      <w:bookmarkEnd w:id="6"/>
+      <w:bookmarkStart w:id="7" w:name="h.8pynqp3sc1x6" w:colFirst="0" w:colLast="0"/>
+      <w:bookmarkEnd w:id="7"/>
       <w:r>
         <w:t>Milestones</w:t>
       </w:r>
@@ -1032,8 +1043,8 @@
         <w:pStyle w:val="Heading3"/>
         <w:contextualSpacing w:val="0"/>
       </w:pPr>
-      <w:bookmarkStart w:id="7" w:name="h.sb6xek36y252" w:colFirst="0" w:colLast="0"/>
-      <w:bookmarkEnd w:id="7"/>
+      <w:bookmarkStart w:id="8" w:name="h.sb6xek36y252" w:colFirst="0" w:colLast="0"/>
+      <w:bookmarkEnd w:id="8"/>
       <w:r>
         <w:t>Dependencies</w:t>
       </w:r>
@@ -1082,8 +1093,8 @@
       <w:r>
         <w:t xml:space="preserve">2015 data is to be included in the initial visualization, it must be provided on or before Milestone 2 is reached (along with the corresponding questionnaire). </w:t>
       </w:r>
-      <w:bookmarkStart w:id="8" w:name="h.q13g9tp45fem" w:colFirst="0" w:colLast="0"/>
-      <w:bookmarkEnd w:id="8"/>
+      <w:bookmarkStart w:id="9" w:name="h.q13g9tp45fem" w:colFirst="0" w:colLast="0"/>
+      <w:bookmarkEnd w:id="9"/>
     </w:p>
     <w:p>
       <w:pPr>
@@ -1102,13 +1113,8 @@
         <w:t xml:space="preserve">confirmed </w:t>
       </w:r>
       <w:r>
-        <w:t>on or before Milestone 2 is reached</w:t>
-      </w:r>
-      <w:r>
-        <w:t>.</w:t>
-      </w:r>
-      <w:bookmarkStart w:id="9" w:name="_GoBack"/>
-      <w:bookmarkEnd w:id="9"/>
+        <w:t>on or before Milestone 2 is reached.</w:t>
+      </w:r>
     </w:p>
     <w:sectPr>
       <w:headerReference w:type="default" r:id="rId8"/>

</xml_diff>

<commit_message>
Updated scope statement and added municipality whitelist
</commit_message>
<xml_diff>
--- a/admin/Project Scope Statement.docx
+++ b/admin/Project Scope Statement.docx
@@ -87,6 +87,57 @@
           </w:p>
         </w:tc>
       </w:tr>
+      <w:tr>
+        <w:tc>
+          <w:tcPr>
+            <w:tcW w:w="1740" w:type="dxa"/>
+            <w:shd w:val="clear" w:color="auto" w:fill="EFEFEF"/>
+            <w:tcMar>
+              <w:top w:w="100" w:type="dxa"/>
+              <w:left w:w="100" w:type="dxa"/>
+              <w:bottom w:w="100" w:type="dxa"/>
+              <w:right w:w="100" w:type="dxa"/>
+            </w:tcMar>
+          </w:tcPr>
+          <w:p>
+            <w:pPr>
+              <w:pStyle w:val="normal0"/>
+              <w:widowControl w:val="0"/>
+              <w:spacing w:line="240" w:lineRule="auto"/>
+              <w:rPr>
+                <w:b/>
+              </w:rPr>
+            </w:pPr>
+            <w:r>
+              <w:rPr>
+                <w:b/>
+              </w:rPr>
+              <w:t>Date</w:t>
+            </w:r>
+          </w:p>
+        </w:tc>
+        <w:tc>
+          <w:tcPr>
+            <w:tcW w:w="7620" w:type="dxa"/>
+            <w:tcMar>
+              <w:top w:w="100" w:type="dxa"/>
+              <w:left w:w="100" w:type="dxa"/>
+              <w:bottom w:w="100" w:type="dxa"/>
+              <w:right w:w="100" w:type="dxa"/>
+            </w:tcMar>
+          </w:tcPr>
+          <w:p>
+            <w:pPr>
+              <w:pStyle w:val="normal0"/>
+              <w:widowControl w:val="0"/>
+              <w:spacing w:line="240" w:lineRule="auto"/>
+            </w:pPr>
+            <w:r>
+              <w:t>19 November 2015</w:t>
+            </w:r>
+          </w:p>
+        </w:tc>
+      </w:tr>
     </w:tbl>
     <w:p>
       <w:pPr>
@@ -328,15 +379,31 @@
       </w:r>
       <w:proofErr w:type="gramEnd"/>
       <w:r>
-        <w:t xml:space="preserve"> and rank the municipalities (38 municipalities) based on their performance across all public services (</w:t>
-      </w:r>
-      <w:bookmarkStart w:id="5" w:name="_GoBack"/>
-      <w:bookmarkEnd w:id="5"/>
+        <w:t xml:space="preserve"> and rank the municipalities (38 municipalities) based on the</w:t>
+      </w:r>
+      <w:r>
+        <w:t xml:space="preserve"> percentage of citizens satisfied/very satisfied </w:t>
+      </w:r>
+      <w:r>
+        <w:t>across a</w:t>
+      </w:r>
+      <w:r>
+        <w:t xml:space="preserve"> list of 35</w:t>
+      </w:r>
+      <w:r>
+        <w:t xml:space="preserve"> public services (</w:t>
+      </w:r>
       <w:r>
         <w:rPr>
           <w:color w:val="auto"/>
         </w:rPr>
-        <w:t>specific list of indicators still to be agreed</w:t>
+        <w:t xml:space="preserve">specific list </w:t>
+      </w:r>
+      <w:r>
+        <w:rPr>
+          <w:color w:val="auto"/>
+        </w:rPr>
+        <w:t>has been provided</w:t>
       </w:r>
       <w:r>
         <w:t>)</w:t>
@@ -354,11 +421,20 @@
       </w:pPr>
       <w:proofErr w:type="gramStart"/>
       <w:r>
-        <w:t>present</w:t>
+        <w:t>provide</w:t>
       </w:r>
       <w:proofErr w:type="gramEnd"/>
       <w:r>
-        <w:t xml:space="preserve"> a profile for each municipality and how it is performing in each of the public services</w:t>
+        <w:t xml:space="preserve"> users with ability to switch from percentage satisfied/very satisfied to percentage dis</w:t>
+      </w:r>
+      <w:r>
+        <w:t xml:space="preserve">satisfied/very </w:t>
+      </w:r>
+      <w:r>
+        <w:t>dis</w:t>
+      </w:r>
+      <w:r>
+        <w:t>satisfied</w:t>
       </w:r>
     </w:p>
     <w:p>
@@ -373,14 +449,14 @@
       </w:pPr>
       <w:proofErr w:type="gramStart"/>
       <w:r>
-        <w:t>track</w:t>
+        <w:t>present</w:t>
       </w:r>
       <w:proofErr w:type="gramEnd"/>
       <w:r>
-        <w:t xml:space="preserve"> performance of each of the municipalities in public service delivery and satisfaction with local government for years 2003, 2006, 2009</w:t>
-      </w:r>
-      <w:r>
-        <w:t>, 2012 and 2015</w:t>
+        <w:t xml:space="preserve"> a profile for each municipality and how it is performing in each of the public services</w:t>
+      </w:r>
+      <w:r>
+        <w:t>, as well as a representation of what citizens perceive to be the biggest problem(s) in the municipality</w:t>
       </w:r>
     </w:p>
     <w:p>
@@ -395,14 +471,15 @@
       </w:pPr>
       <w:proofErr w:type="gramStart"/>
       <w:r>
-        <w:t>provide</w:t>
+        <w:lastRenderedPageBreak/>
+        <w:t>track</w:t>
       </w:r>
       <w:proofErr w:type="gramEnd"/>
       <w:r>
-        <w:t xml:space="preserve"> an explanation page which details what the indicators represent</w:t>
-      </w:r>
-      <w:r>
-        <w:t xml:space="preserve"> in both Serbian and Albanian (UNDP to provide translation where needed)</w:t>
+        <w:t xml:space="preserve"> performance of each of the municipalities in public service delivery and satisfaction with local government for years 2003, 2006, 2009</w:t>
+      </w:r>
+      <w:r>
+        <w:t>, 2012 and 2015</w:t>
       </w:r>
     </w:p>
     <w:p>
@@ -417,23 +494,14 @@
       </w:pPr>
       <w:proofErr w:type="gramStart"/>
       <w:r>
-        <w:t>allow</w:t>
+        <w:t>provide</w:t>
       </w:r>
       <w:proofErr w:type="gramEnd"/>
       <w:r>
-        <w:t xml:space="preserve"> new data to be added in the future without </w:t>
-      </w:r>
-      <w:r>
-        <w:t xml:space="preserve">the </w:t>
-      </w:r>
-      <w:r>
-        <w:t xml:space="preserve">need for changes to </w:t>
-      </w:r>
-      <w:r>
-        <w:t xml:space="preserve">the </w:t>
-      </w:r>
-      <w:r>
-        <w:t>underlying code</w:t>
+        <w:t xml:space="preserve"> an explanation page which details what the indicators represent</w:t>
+      </w:r>
+      <w:r>
+        <w:t xml:space="preserve"> in both Serbian and Albanian (UNDP to provide translation where needed)</w:t>
       </w:r>
     </w:p>
     <w:p>
@@ -448,15 +516,11 @@
       </w:pPr>
       <w:proofErr w:type="gramStart"/>
       <w:r>
-        <w:lastRenderedPageBreak/>
         <w:t>allow</w:t>
       </w:r>
       <w:proofErr w:type="gramEnd"/>
       <w:r>
-        <w:t xml:space="preserve"> for new indicators to be added in future</w:t>
-      </w:r>
-      <w:r>
-        <w:t xml:space="preserve"> without </w:t>
+        <w:t xml:space="preserve"> new data to be added in the future without </w:t>
       </w:r>
       <w:r>
         <w:t xml:space="preserve">the </w:t>
@@ -469,9 +533,6 @@
       </w:r>
       <w:r>
         <w:t>underlying code</w:t>
-      </w:r>
-      <w:r>
-        <w:t>, and</w:t>
       </w:r>
     </w:p>
     <w:p>
@@ -486,6 +547,43 @@
       </w:pPr>
       <w:proofErr w:type="gramStart"/>
       <w:r>
+        <w:t>allow</w:t>
+      </w:r>
+      <w:proofErr w:type="gramEnd"/>
+      <w:r>
+        <w:t xml:space="preserve"> for new indicators to be added in future</w:t>
+      </w:r>
+      <w:r>
+        <w:t xml:space="preserve"> without </w:t>
+      </w:r>
+      <w:r>
+        <w:t xml:space="preserve">the </w:t>
+      </w:r>
+      <w:r>
+        <w:t xml:space="preserve">need for changes to </w:t>
+      </w:r>
+      <w:r>
+        <w:t xml:space="preserve">the </w:t>
+      </w:r>
+      <w:r>
+        <w:t>underlying code</w:t>
+      </w:r>
+      <w:r>
+        <w:t>, and</w:t>
+      </w:r>
+    </w:p>
+    <w:p>
+      <w:pPr>
+        <w:pStyle w:val="normal0"/>
+        <w:numPr>
+          <w:ilvl w:val="0"/>
+          <w:numId w:val="1"/>
+        </w:numPr>
+        <w:ind w:hanging="360"/>
+        <w:contextualSpacing/>
+      </w:pPr>
+      <w:proofErr w:type="gramStart"/>
+      <w:r>
         <w:t>be</w:t>
       </w:r>
       <w:proofErr w:type="gramEnd"/>
@@ -498,8 +596,8 @@
         <w:pStyle w:val="Heading3"/>
         <w:contextualSpacing w:val="0"/>
       </w:pPr>
-      <w:bookmarkStart w:id="6" w:name="h.553q4gy8gzn5" w:colFirst="0" w:colLast="0"/>
-      <w:bookmarkEnd w:id="6"/>
+      <w:bookmarkStart w:id="5" w:name="h.553q4gy8gzn5" w:colFirst="0" w:colLast="0"/>
+      <w:bookmarkEnd w:id="5"/>
       <w:r>
         <w:t>Deliverables</w:t>
       </w:r>
@@ -597,8 +695,8 @@
         <w:pStyle w:val="Heading3"/>
         <w:contextualSpacing w:val="0"/>
       </w:pPr>
-      <w:bookmarkStart w:id="7" w:name="h.8pynqp3sc1x6" w:colFirst="0" w:colLast="0"/>
-      <w:bookmarkEnd w:id="7"/>
+      <w:bookmarkStart w:id="6" w:name="h.8pynqp3sc1x6" w:colFirst="0" w:colLast="0"/>
+      <w:bookmarkEnd w:id="6"/>
       <w:r>
         <w:t>Milestones</w:t>
       </w:r>
@@ -620,7 +718,7 @@
     <w:tbl>
       <w:tblPr>
         <w:tblStyle w:val="a1"/>
-        <w:tblW w:w="9360" w:type="dxa"/>
+        <w:tblW w:w="9730" w:type="dxa"/>
         <w:tblBorders>
           <w:top w:val="single" w:sz="8" w:space="0" w:color="000000"/>
           <w:left w:val="single" w:sz="8" w:space="0" w:color="000000"/>
@@ -633,14 +731,15 @@
         <w:tblLook w:val="0600" w:firstRow="0" w:lastRow="0" w:firstColumn="0" w:lastColumn="0" w:noHBand="1" w:noVBand="1"/>
       </w:tblPr>
       <w:tblGrid>
-        <w:gridCol w:w="550"/>
-        <w:gridCol w:w="6660"/>
-        <w:gridCol w:w="2150"/>
+        <w:gridCol w:w="280"/>
+        <w:gridCol w:w="5850"/>
+        <w:gridCol w:w="1800"/>
+        <w:gridCol w:w="1800"/>
       </w:tblGrid>
       <w:tr>
         <w:tc>
           <w:tcPr>
-            <w:tcW w:w="550" w:type="dxa"/>
+            <w:tcW w:w="280" w:type="dxa"/>
             <w:tcMar>
               <w:top w:w="100" w:type="dxa"/>
               <w:left w:w="100" w:type="dxa"/>
@@ -653,12 +752,14 @@
               <w:pStyle w:val="normal0"/>
               <w:widowControl w:val="0"/>
               <w:spacing w:line="240" w:lineRule="auto"/>
+              <w:ind w:left="-90"/>
+              <w:jc w:val="center"/>
             </w:pPr>
           </w:p>
         </w:tc>
         <w:tc>
           <w:tcPr>
-            <w:tcW w:w="6660" w:type="dxa"/>
+            <w:tcW w:w="5850" w:type="dxa"/>
             <w:tcMar>
               <w:top w:w="100" w:type="dxa"/>
               <w:left w:w="100" w:type="dxa"/>
@@ -682,7 +783,7 @@
         </w:tc>
         <w:tc>
           <w:tcPr>
-            <w:tcW w:w="2150" w:type="dxa"/>
+            <w:tcW w:w="1800" w:type="dxa"/>
             <w:tcMar>
               <w:top w:w="100" w:type="dxa"/>
               <w:left w:w="100" w:type="dxa"/>
@@ -701,7 +802,29 @@
               <w:rPr>
                 <w:b/>
               </w:rPr>
-              <w:t>Expected Date</w:t>
+              <w:t>Original Date</w:t>
+            </w:r>
+          </w:p>
+        </w:tc>
+        <w:tc>
+          <w:tcPr>
+            <w:tcW w:w="1800" w:type="dxa"/>
+          </w:tcPr>
+          <w:p>
+            <w:pPr>
+              <w:pStyle w:val="normal0"/>
+              <w:widowControl w:val="0"/>
+              <w:spacing w:line="240" w:lineRule="auto"/>
+              <w:jc w:val="right"/>
+              <w:rPr>
+                <w:b/>
+              </w:rPr>
+            </w:pPr>
+            <w:r>
+              <w:rPr>
+                <w:b/>
+              </w:rPr>
+              <w:t>Revised Date</w:t>
             </w:r>
           </w:p>
         </w:tc>
@@ -709,7 +832,7 @@
       <w:tr>
         <w:tc>
           <w:tcPr>
-            <w:tcW w:w="550" w:type="dxa"/>
+            <w:tcW w:w="280" w:type="dxa"/>
             <w:tcMar>
               <w:top w:w="100" w:type="dxa"/>
               <w:left w:w="100" w:type="dxa"/>
@@ -722,6 +845,8 @@
               <w:pStyle w:val="normal0"/>
               <w:widowControl w:val="0"/>
               <w:spacing w:line="240" w:lineRule="auto"/>
+              <w:ind w:left="-90"/>
+              <w:jc w:val="center"/>
             </w:pPr>
             <w:r>
               <w:t>1</w:t>
@@ -730,7 +855,7 @@
         </w:tc>
         <w:tc>
           <w:tcPr>
-            <w:tcW w:w="6660" w:type="dxa"/>
+            <w:tcW w:w="5850" w:type="dxa"/>
             <w:tcMar>
               <w:top w:w="100" w:type="dxa"/>
               <w:left w:w="100" w:type="dxa"/>
@@ -751,7 +876,7 @@
         </w:tc>
         <w:tc>
           <w:tcPr>
-            <w:tcW w:w="2150" w:type="dxa"/>
+            <w:tcW w:w="1800" w:type="dxa"/>
             <w:tcMar>
               <w:top w:w="100" w:type="dxa"/>
               <w:left w:w="100" w:type="dxa"/>
@@ -771,11 +896,49 @@
             </w:r>
           </w:p>
         </w:tc>
+        <w:tc>
+          <w:tcPr>
+            <w:tcW w:w="1800" w:type="dxa"/>
+          </w:tcPr>
+          <w:p>
+            <w:pPr>
+              <w:pStyle w:val="normal0"/>
+              <w:widowControl w:val="0"/>
+              <w:spacing w:line="240" w:lineRule="auto"/>
+              <w:jc w:val="right"/>
+              <w:rPr>
+                <w:i/>
+                <w:color w:val="FF0000"/>
+              </w:rPr>
+            </w:pPr>
+            <w:r>
+              <w:rPr>
+                <w:i/>
+                <w:color w:val="FF0000"/>
+              </w:rPr>
+              <w:t>1</w:t>
+            </w:r>
+            <w:r>
+              <w:rPr>
+                <w:i/>
+                <w:color w:val="FF0000"/>
+              </w:rPr>
+              <w:t>9</w:t>
+            </w:r>
+            <w:r>
+              <w:rPr>
+                <w:i/>
+                <w:color w:val="FF0000"/>
+              </w:rPr>
+              <w:t xml:space="preserve"> Nov 2015</w:t>
+            </w:r>
+          </w:p>
+        </w:tc>
       </w:tr>
       <w:tr>
         <w:tc>
           <w:tcPr>
-            <w:tcW w:w="550" w:type="dxa"/>
+            <w:tcW w:w="280" w:type="dxa"/>
             <w:tcMar>
               <w:top w:w="100" w:type="dxa"/>
               <w:left w:w="100" w:type="dxa"/>
@@ -788,6 +951,8 @@
               <w:pStyle w:val="normal0"/>
               <w:widowControl w:val="0"/>
               <w:spacing w:line="240" w:lineRule="auto"/>
+              <w:ind w:left="-90"/>
+              <w:jc w:val="center"/>
             </w:pPr>
             <w:r>
               <w:t>2</w:t>
@@ -796,7 +961,7 @@
         </w:tc>
         <w:tc>
           <w:tcPr>
-            <w:tcW w:w="6660" w:type="dxa"/>
+            <w:tcW w:w="5850" w:type="dxa"/>
             <w:tcMar>
               <w:top w:w="100" w:type="dxa"/>
               <w:left w:w="100" w:type="dxa"/>
@@ -817,7 +982,7 @@
         </w:tc>
         <w:tc>
           <w:tcPr>
-            <w:tcW w:w="2150" w:type="dxa"/>
+            <w:tcW w:w="1800" w:type="dxa"/>
             <w:tcMar>
               <w:top w:w="100" w:type="dxa"/>
               <w:left w:w="100" w:type="dxa"/>
@@ -837,11 +1002,42 @@
             </w:r>
           </w:p>
         </w:tc>
+        <w:tc>
+          <w:tcPr>
+            <w:tcW w:w="1800" w:type="dxa"/>
+          </w:tcPr>
+          <w:p>
+            <w:pPr>
+              <w:pStyle w:val="normal0"/>
+              <w:widowControl w:val="0"/>
+              <w:spacing w:line="240" w:lineRule="auto"/>
+              <w:jc w:val="right"/>
+              <w:rPr>
+                <w:i/>
+                <w:color w:val="FF0000"/>
+              </w:rPr>
+            </w:pPr>
+            <w:r>
+              <w:rPr>
+                <w:i/>
+                <w:color w:val="FF0000"/>
+              </w:rPr>
+              <w:t>20</w:t>
+            </w:r>
+            <w:r>
+              <w:rPr>
+                <w:i/>
+                <w:color w:val="FF0000"/>
+              </w:rPr>
+              <w:t xml:space="preserve"> Nov 2015</w:t>
+            </w:r>
+          </w:p>
+        </w:tc>
       </w:tr>
       <w:tr>
         <w:tc>
           <w:tcPr>
-            <w:tcW w:w="550" w:type="dxa"/>
+            <w:tcW w:w="280" w:type="dxa"/>
             <w:tcMar>
               <w:top w:w="100" w:type="dxa"/>
               <w:left w:w="100" w:type="dxa"/>
@@ -854,6 +1050,8 @@
               <w:pStyle w:val="normal0"/>
               <w:widowControl w:val="0"/>
               <w:spacing w:line="240" w:lineRule="auto"/>
+              <w:ind w:left="-90"/>
+              <w:jc w:val="center"/>
             </w:pPr>
             <w:r>
               <w:t>3</w:t>
@@ -862,7 +1060,7 @@
         </w:tc>
         <w:tc>
           <w:tcPr>
-            <w:tcW w:w="6660" w:type="dxa"/>
+            <w:tcW w:w="5850" w:type="dxa"/>
             <w:tcMar>
               <w:top w:w="100" w:type="dxa"/>
               <w:left w:w="100" w:type="dxa"/>
@@ -883,7 +1081,7 @@
         </w:tc>
         <w:tc>
           <w:tcPr>
-            <w:tcW w:w="2150" w:type="dxa"/>
+            <w:tcW w:w="1800" w:type="dxa"/>
             <w:tcMar>
               <w:top w:w="100" w:type="dxa"/>
               <w:left w:w="100" w:type="dxa"/>
@@ -903,11 +1101,27 @@
             </w:r>
           </w:p>
         </w:tc>
+        <w:tc>
+          <w:tcPr>
+            <w:tcW w:w="1800" w:type="dxa"/>
+          </w:tcPr>
+          <w:p>
+            <w:pPr>
+              <w:pStyle w:val="normal0"/>
+              <w:widowControl w:val="0"/>
+              <w:spacing w:line="240" w:lineRule="auto"/>
+              <w:jc w:val="right"/>
+            </w:pPr>
+            <w:r>
+              <w:t>27 Nov 2015</w:t>
+            </w:r>
+          </w:p>
+        </w:tc>
       </w:tr>
       <w:tr>
         <w:tc>
           <w:tcPr>
-            <w:tcW w:w="550" w:type="dxa"/>
+            <w:tcW w:w="280" w:type="dxa"/>
             <w:tcMar>
               <w:top w:w="100" w:type="dxa"/>
               <w:left w:w="100" w:type="dxa"/>
@@ -919,6 +1133,8 @@
             <w:pPr>
               <w:pStyle w:val="normal0"/>
               <w:spacing w:line="240" w:lineRule="auto"/>
+              <w:ind w:left="-90"/>
+              <w:jc w:val="center"/>
             </w:pPr>
             <w:r>
               <w:t>4</w:t>
@@ -927,7 +1143,7 @@
         </w:tc>
         <w:tc>
           <w:tcPr>
-            <w:tcW w:w="6660" w:type="dxa"/>
+            <w:tcW w:w="5850" w:type="dxa"/>
             <w:tcMar>
               <w:top w:w="100" w:type="dxa"/>
               <w:left w:w="100" w:type="dxa"/>
@@ -947,13 +1163,29 @@
         </w:tc>
         <w:tc>
           <w:tcPr>
-            <w:tcW w:w="2150" w:type="dxa"/>
+            <w:tcW w:w="1800" w:type="dxa"/>
             <w:tcMar>
               <w:top w:w="100" w:type="dxa"/>
               <w:left w:w="100" w:type="dxa"/>
               <w:bottom w:w="100" w:type="dxa"/>
               <w:right w:w="100" w:type="dxa"/>
             </w:tcMar>
+          </w:tcPr>
+          <w:p>
+            <w:pPr>
+              <w:pStyle w:val="normal0"/>
+              <w:widowControl w:val="0"/>
+              <w:spacing w:line="240" w:lineRule="auto"/>
+              <w:jc w:val="right"/>
+            </w:pPr>
+            <w:r>
+              <w:t>4 Dec 2015</w:t>
+            </w:r>
+          </w:p>
+        </w:tc>
+        <w:tc>
+          <w:tcPr>
+            <w:tcW w:w="1800" w:type="dxa"/>
           </w:tcPr>
           <w:p>
             <w:pPr>
@@ -974,7 +1206,7 @@
         </w:trPr>
         <w:tc>
           <w:tcPr>
-            <w:tcW w:w="550" w:type="dxa"/>
+            <w:tcW w:w="280" w:type="dxa"/>
             <w:tcMar>
               <w:top w:w="100" w:type="dxa"/>
               <w:left w:w="100" w:type="dxa"/>
@@ -987,6 +1219,8 @@
               <w:pStyle w:val="normal0"/>
               <w:widowControl w:val="0"/>
               <w:spacing w:line="240" w:lineRule="auto"/>
+              <w:ind w:left="-90"/>
+              <w:jc w:val="center"/>
             </w:pPr>
             <w:r>
               <w:t>5</w:t>
@@ -995,7 +1229,7 @@
         </w:tc>
         <w:tc>
           <w:tcPr>
-            <w:tcW w:w="6660" w:type="dxa"/>
+            <w:tcW w:w="5850" w:type="dxa"/>
             <w:tcMar>
               <w:top w:w="100" w:type="dxa"/>
               <w:left w:w="100" w:type="dxa"/>
@@ -1016,7 +1250,7 @@
         </w:tc>
         <w:tc>
           <w:tcPr>
-            <w:tcW w:w="2150" w:type="dxa"/>
+            <w:tcW w:w="1800" w:type="dxa"/>
             <w:tcMar>
               <w:top w:w="100" w:type="dxa"/>
               <w:left w:w="100" w:type="dxa"/>
@@ -1036,6 +1270,22 @@
             </w:r>
           </w:p>
         </w:tc>
+        <w:tc>
+          <w:tcPr>
+            <w:tcW w:w="1800" w:type="dxa"/>
+          </w:tcPr>
+          <w:p>
+            <w:pPr>
+              <w:pStyle w:val="normal0"/>
+              <w:widowControl w:val="0"/>
+              <w:spacing w:line="240" w:lineRule="auto"/>
+              <w:jc w:val="right"/>
+            </w:pPr>
+            <w:r>
+              <w:t>11 Dec 2015</w:t>
+            </w:r>
+          </w:p>
+        </w:tc>
       </w:tr>
     </w:tbl>
     <w:p>
@@ -1043,18 +1293,24 @@
         <w:pStyle w:val="Heading3"/>
         <w:contextualSpacing w:val="0"/>
       </w:pPr>
-      <w:bookmarkStart w:id="8" w:name="h.sb6xek36y252" w:colFirst="0" w:colLast="0"/>
-      <w:bookmarkEnd w:id="8"/>
-      <w:r>
+      <w:bookmarkStart w:id="7" w:name="h.sb6xek36y252" w:colFirst="0" w:colLast="0"/>
+      <w:bookmarkEnd w:id="7"/>
+      <w:r>
+        <w:lastRenderedPageBreak/>
         <w:t>Dependencies</w:t>
       </w:r>
     </w:p>
     <w:p>
       <w:pPr>
         <w:pStyle w:val="normal0"/>
-      </w:pPr>
-      <w:r>
-        <w:t>The following are key dependencies in the project that, if not met, are likely to result in a failure to meet the deadlines identified above:</w:t>
+        <w:keepNext/>
+        <w:contextualSpacing/>
+      </w:pPr>
+      <w:r>
+        <w:t xml:space="preserve">If the following </w:t>
+      </w:r>
+      <w:r>
+        <w:t>are a list of items that items that, if not completed on time, are expected to impact the timeline of the project:</w:t>
       </w:r>
     </w:p>
     <w:p>
@@ -1062,19 +1318,12 @@
         <w:pStyle w:val="normal0"/>
         <w:numPr>
           <w:ilvl w:val="0"/>
-          <w:numId w:val="4"/>
+          <w:numId w:val="5"/>
         </w:numPr>
-        <w:ind w:hanging="360"/>
         <w:contextualSpacing/>
       </w:pPr>
       <w:r>
-        <w:t xml:space="preserve">The questionnaire for </w:t>
-      </w:r>
-      <w:r>
-        <w:t>2006 is</w:t>
-      </w:r>
-      <w:r>
-        <w:t xml:space="preserve"> provided on or before Milestone 2 is reached. </w:t>
+        <w:t>Data for main problems in each municipality to be provided by 20 November</w:t>
       </w:r>
     </w:p>
     <w:p>
@@ -1082,38 +1331,31 @@
         <w:pStyle w:val="normal0"/>
         <w:numPr>
           <w:ilvl w:val="0"/>
-          <w:numId w:val="4"/>
+          <w:numId w:val="5"/>
         </w:numPr>
-        <w:ind w:hanging="360"/>
         <w:contextualSpacing/>
       </w:pPr>
-      <w:r>
-        <w:t xml:space="preserve">If </w:t>
-      </w:r>
-      <w:r>
-        <w:t xml:space="preserve">2015 data is to be included in the initial visualization, it must be provided on or before Milestone 2 is reached (along with the corresponding questionnaire). </w:t>
-      </w:r>
-      <w:bookmarkStart w:id="9" w:name="h.q13g9tp45fem" w:colFirst="0" w:colLast="0"/>
-      <w:bookmarkEnd w:id="9"/>
+      <w:bookmarkStart w:id="8" w:name="_GoBack"/>
+      <w:bookmarkEnd w:id="8"/>
+    </w:p>
+    <w:p>
+      <w:pPr>
+        <w:pStyle w:val="Heading3"/>
+        <w:contextualSpacing w:val="0"/>
+      </w:pPr>
+      <w:r>
+        <w:t>Future Changes</w:t>
+      </w:r>
     </w:p>
     <w:p>
       <w:pPr>
         <w:pStyle w:val="normal0"/>
-        <w:numPr>
-          <w:ilvl w:val="0"/>
-          <w:numId w:val="4"/>
-        </w:numPr>
-        <w:ind w:hanging="360"/>
-        <w:contextualSpacing/>
-      </w:pPr>
-      <w:r>
-        <w:t xml:space="preserve">A final list of indicators to be included in the initial platform can be </w:t>
-      </w:r>
-      <w:r>
-        <w:t xml:space="preserve">confirmed </w:t>
-      </w:r>
-      <w:r>
-        <w:t>on or before Milestone 2 is reached.</w:t>
+      </w:pPr>
+      <w:r>
+        <w:t xml:space="preserve">The outline above sets out the </w:t>
+      </w:r>
+      <w:r>
+        <w:t xml:space="preserve">project plan as per the date listed. </w:t>
       </w:r>
     </w:p>
     <w:sectPr>
@@ -1463,6 +1705,92 @@
     </w:lvl>
   </w:abstractNum>
   <w:abstractNum w:abstractNumId="2">
+    <w:nsid w:val="71C02F44"/>
+    <w:multiLevelType w:val="hybridMultilevel"/>
+    <w:tmpl w:val="1DD4D020"/>
+    <w:lvl w:ilvl="0" w:tplc="0409000F">
+      <w:start w:val="1"/>
+      <w:numFmt w:val="decimal"/>
+      <w:lvlText w:val="%1."/>
+      <w:lvlJc w:val="left"/>
+      <w:pPr>
+        <w:ind w:left="720" w:hanging="360"/>
+      </w:pPr>
+    </w:lvl>
+    <w:lvl w:ilvl="1" w:tplc="04090019" w:tentative="1">
+      <w:start w:val="1"/>
+      <w:numFmt w:val="lowerLetter"/>
+      <w:lvlText w:val="%2."/>
+      <w:lvlJc w:val="left"/>
+      <w:pPr>
+        <w:ind w:left="1440" w:hanging="360"/>
+      </w:pPr>
+    </w:lvl>
+    <w:lvl w:ilvl="2" w:tplc="0409001B" w:tentative="1">
+      <w:start w:val="1"/>
+      <w:numFmt w:val="lowerRoman"/>
+      <w:lvlText w:val="%3."/>
+      <w:lvlJc w:val="right"/>
+      <w:pPr>
+        <w:ind w:left="2160" w:hanging="180"/>
+      </w:pPr>
+    </w:lvl>
+    <w:lvl w:ilvl="3" w:tplc="0409000F" w:tentative="1">
+      <w:start w:val="1"/>
+      <w:numFmt w:val="decimal"/>
+      <w:lvlText w:val="%4."/>
+      <w:lvlJc w:val="left"/>
+      <w:pPr>
+        <w:ind w:left="2880" w:hanging="360"/>
+      </w:pPr>
+    </w:lvl>
+    <w:lvl w:ilvl="4" w:tplc="04090019" w:tentative="1">
+      <w:start w:val="1"/>
+      <w:numFmt w:val="lowerLetter"/>
+      <w:lvlText w:val="%5."/>
+      <w:lvlJc w:val="left"/>
+      <w:pPr>
+        <w:ind w:left="3600" w:hanging="360"/>
+      </w:pPr>
+    </w:lvl>
+    <w:lvl w:ilvl="5" w:tplc="0409001B" w:tentative="1">
+      <w:start w:val="1"/>
+      <w:numFmt w:val="lowerRoman"/>
+      <w:lvlText w:val="%6."/>
+      <w:lvlJc w:val="right"/>
+      <w:pPr>
+        <w:ind w:left="4320" w:hanging="180"/>
+      </w:pPr>
+    </w:lvl>
+    <w:lvl w:ilvl="6" w:tplc="0409000F" w:tentative="1">
+      <w:start w:val="1"/>
+      <w:numFmt w:val="decimal"/>
+      <w:lvlText w:val="%7."/>
+      <w:lvlJc w:val="left"/>
+      <w:pPr>
+        <w:ind w:left="5040" w:hanging="360"/>
+      </w:pPr>
+    </w:lvl>
+    <w:lvl w:ilvl="7" w:tplc="04090019" w:tentative="1">
+      <w:start w:val="1"/>
+      <w:numFmt w:val="lowerLetter"/>
+      <w:lvlText w:val="%8."/>
+      <w:lvlJc w:val="left"/>
+      <w:pPr>
+        <w:ind w:left="5760" w:hanging="360"/>
+      </w:pPr>
+    </w:lvl>
+    <w:lvl w:ilvl="8" w:tplc="0409001B" w:tentative="1">
+      <w:start w:val="1"/>
+      <w:numFmt w:val="lowerRoman"/>
+      <w:lvlText w:val="%9."/>
+      <w:lvlJc w:val="right"/>
+      <w:pPr>
+        <w:ind w:left="6480" w:hanging="180"/>
+      </w:pPr>
+    </w:lvl>
+  </w:abstractNum>
+  <w:abstractNum w:abstractNumId="3">
     <w:nsid w:val="72F73CE2"/>
     <w:multiLevelType w:val="multilevel"/>
     <w:tmpl w:val="BBF40F8E"/>
@@ -1575,7 +1903,7 @@
       </w:rPr>
     </w:lvl>
   </w:abstractNum>
-  <w:abstractNum w:abstractNumId="3">
+  <w:abstractNum w:abstractNumId="4">
     <w:nsid w:val="7E7658F9"/>
     <w:multiLevelType w:val="multilevel"/>
     <w:tmpl w:val="23443884"/>
@@ -1692,13 +2020,16 @@
     <w:abstractNumId w:val="1"/>
   </w:num>
   <w:num w:numId="2">
-    <w:abstractNumId w:val="2"/>
+    <w:abstractNumId w:val="3"/>
   </w:num>
   <w:num w:numId="3">
     <w:abstractNumId w:val="0"/>
   </w:num>
   <w:num w:numId="4">
-    <w:abstractNumId w:val="3"/>
+    <w:abstractNumId w:val="4"/>
+  </w:num>
+  <w:num w:numId="5">
+    <w:abstractNumId w:val="2"/>
   </w:num>
 </w:numbering>
 </file>
@@ -1725,7 +2056,7 @@
     <w:lsdException w:name="Normal" w:semiHidden="0" w:uiPriority="0" w:unhideWhenUsed="0" w:qFormat="1"/>
     <w:lsdException w:name="heading 1" w:semiHidden="0" w:uiPriority="9" w:unhideWhenUsed="0" w:qFormat="1"/>
     <w:lsdException w:name="heading 2" w:uiPriority="9" w:qFormat="1"/>
-    <w:lsdException w:name="heading 3" w:uiPriority="9" w:qFormat="1"/>
+    <w:lsdException w:name="heading 3" w:uiPriority="0" w:qFormat="1"/>
     <w:lsdException w:name="heading 4" w:uiPriority="9" w:qFormat="1"/>
     <w:lsdException w:name="heading 5" w:uiPriority="9" w:qFormat="1"/>
     <w:lsdException w:name="heading 6" w:uiPriority="9" w:qFormat="1"/>
@@ -2119,7 +2450,7 @@
     <w:lsdException w:name="Normal" w:semiHidden="0" w:uiPriority="0" w:unhideWhenUsed="0" w:qFormat="1"/>
     <w:lsdException w:name="heading 1" w:semiHidden="0" w:uiPriority="9" w:unhideWhenUsed="0" w:qFormat="1"/>
     <w:lsdException w:name="heading 2" w:uiPriority="9" w:qFormat="1"/>
-    <w:lsdException w:name="heading 3" w:uiPriority="9" w:qFormat="1"/>
+    <w:lsdException w:name="heading 3" w:uiPriority="0" w:qFormat="1"/>
     <w:lsdException w:name="heading 4" w:uiPriority="9" w:qFormat="1"/>
     <w:lsdException w:name="heading 5" w:uiPriority="9" w:qFormat="1"/>
     <w:lsdException w:name="heading 6" w:uiPriority="9" w:qFormat="1"/>

</xml_diff>

<commit_message>
Added wireframe documents from pencil app
</commit_message>
<xml_diff>
--- a/admin/Project Scope Statement.docx
+++ b/admin/Project Scope Statement.docx
@@ -425,16 +425,7 @@
       </w:r>
       <w:proofErr w:type="gramEnd"/>
       <w:r>
-        <w:t xml:space="preserve"> users with ability to switch from percentage satisfied/very satisfied to percentage dis</w:t>
-      </w:r>
-      <w:r>
-        <w:t xml:space="preserve">satisfied/very </w:t>
-      </w:r>
-      <w:r>
-        <w:t>dis</w:t>
-      </w:r>
-      <w:r>
-        <w:t>satisfied</w:t>
+        <w:t xml:space="preserve"> users with ability to switch from percentage satisfied/very satisfied to percentage dissatisfied/very dissatisfied</w:t>
       </w:r>
     </w:p>
     <w:p>
@@ -916,21 +907,7 @@
                 <w:i/>
                 <w:color w:val="FF0000"/>
               </w:rPr>
-              <w:t>1</w:t>
-            </w:r>
-            <w:r>
-              <w:rPr>
-                <w:i/>
-                <w:color w:val="FF0000"/>
-              </w:rPr>
-              <w:t>9</w:t>
-            </w:r>
-            <w:r>
-              <w:rPr>
-                <w:i/>
-                <w:color w:val="FF0000"/>
-              </w:rPr>
-              <w:t xml:space="preserve"> Nov 2015</w:t>
+              <w:t>19 Nov 2015</w:t>
             </w:r>
           </w:p>
         </w:tc>
@@ -1022,14 +999,7 @@
                 <w:i/>
                 <w:color w:val="FF0000"/>
               </w:rPr>
-              <w:t>20</w:t>
-            </w:r>
-            <w:r>
-              <w:rPr>
-                <w:i/>
-                <w:color w:val="FF0000"/>
-              </w:rPr>
-              <w:t xml:space="preserve"> Nov 2015</w:t>
+              <w:t>20 Nov 2015</w:t>
             </w:r>
           </w:p>
         </w:tc>
@@ -1310,7 +1280,10 @@
         <w:t xml:space="preserve">If the following </w:t>
       </w:r>
       <w:r>
-        <w:t>are a list of items that items that, if not completed on time, are expected to impact the timeline of the project:</w:t>
+        <w:t>is</w:t>
+      </w:r>
+      <w:r>
+        <w:t xml:space="preserve"> a list of items that items that, if not completed on time, are expected to impact the timeline of the project:</w:t>
       </w:r>
     </w:p>
     <w:p>
@@ -1323,7 +1296,19 @@
         <w:contextualSpacing/>
       </w:pPr>
       <w:r>
-        <w:t>Data for main problems in each municipality to be provided by 20 November</w:t>
+        <w:t xml:space="preserve">Data for </w:t>
+      </w:r>
+      <w:r>
+        <w:t>‘</w:t>
+      </w:r>
+      <w:r>
+        <w:t>problems</w:t>
+      </w:r>
+      <w:r>
+        <w:t>’</w:t>
+      </w:r>
+      <w:r>
+        <w:t xml:space="preserve"> in each municipality to be provided by 20 November</w:t>
       </w:r>
     </w:p>
     <w:p>
@@ -1335,28 +1320,37 @@
         </w:numPr>
         <w:contextualSpacing/>
       </w:pPr>
+      <w:r>
+        <w:t>Layout of visualization agreed by 20 November</w:t>
+      </w:r>
+    </w:p>
+    <w:p>
+      <w:pPr>
+        <w:pStyle w:val="Heading3"/>
+        <w:contextualSpacing w:val="0"/>
+      </w:pPr>
+      <w:r>
+        <w:t>Future Changes</w:t>
+      </w:r>
+    </w:p>
+    <w:p>
+      <w:pPr>
+        <w:pStyle w:val="normal0"/>
+      </w:pPr>
+      <w:r>
+        <w:t xml:space="preserve">The outline above sets out the </w:t>
+      </w:r>
+      <w:r>
+        <w:t xml:space="preserve">project plan as per the date listed. </w:t>
+      </w:r>
+      <w:r>
+        <w:t xml:space="preserve">This plan can be changed if needed, but </w:t>
+      </w:r>
+      <w:r>
+        <w:t xml:space="preserve">any substantive changes need to be discussed between UNDP and Open Data Kosovo to assess the impact on the timeline and budget. </w:t>
+      </w:r>
       <w:bookmarkStart w:id="8" w:name="_GoBack"/>
       <w:bookmarkEnd w:id="8"/>
-    </w:p>
-    <w:p>
-      <w:pPr>
-        <w:pStyle w:val="Heading3"/>
-        <w:contextualSpacing w:val="0"/>
-      </w:pPr>
-      <w:r>
-        <w:t>Future Changes</w:t>
-      </w:r>
-    </w:p>
-    <w:p>
-      <w:pPr>
-        <w:pStyle w:val="normal0"/>
-      </w:pPr>
-      <w:r>
-        <w:t xml:space="preserve">The outline above sets out the </w:t>
-      </w:r>
-      <w:r>
-        <w:t xml:space="preserve">project plan as per the date listed. </w:t>
-      </w:r>
     </w:p>
     <w:sectPr>
       <w:headerReference w:type="default" r:id="rId8"/>

</xml_diff>

<commit_message>
Updating gh-pages branch with new documentation
</commit_message>
<xml_diff>
--- a/admin/Project Scope Statement.docx
+++ b/admin/Project Scope Statement.docx
@@ -87,6 +87,57 @@
           </w:p>
         </w:tc>
       </w:tr>
+      <w:tr>
+        <w:tc>
+          <w:tcPr>
+            <w:tcW w:w="1740" w:type="dxa"/>
+            <w:shd w:val="clear" w:color="auto" w:fill="EFEFEF"/>
+            <w:tcMar>
+              <w:top w:w="100" w:type="dxa"/>
+              <w:left w:w="100" w:type="dxa"/>
+              <w:bottom w:w="100" w:type="dxa"/>
+              <w:right w:w="100" w:type="dxa"/>
+            </w:tcMar>
+          </w:tcPr>
+          <w:p>
+            <w:pPr>
+              <w:pStyle w:val="normal0"/>
+              <w:widowControl w:val="0"/>
+              <w:spacing w:line="240" w:lineRule="auto"/>
+              <w:rPr>
+                <w:b/>
+              </w:rPr>
+            </w:pPr>
+            <w:r>
+              <w:rPr>
+                <w:b/>
+              </w:rPr>
+              <w:t>Date</w:t>
+            </w:r>
+          </w:p>
+        </w:tc>
+        <w:tc>
+          <w:tcPr>
+            <w:tcW w:w="7620" w:type="dxa"/>
+            <w:tcMar>
+              <w:top w:w="100" w:type="dxa"/>
+              <w:left w:w="100" w:type="dxa"/>
+              <w:bottom w:w="100" w:type="dxa"/>
+              <w:right w:w="100" w:type="dxa"/>
+            </w:tcMar>
+          </w:tcPr>
+          <w:p>
+            <w:pPr>
+              <w:pStyle w:val="normal0"/>
+              <w:widowControl w:val="0"/>
+              <w:spacing w:line="240" w:lineRule="auto"/>
+            </w:pPr>
+            <w:r>
+              <w:t>19 November 2015</w:t>
+            </w:r>
+          </w:p>
+        </w:tc>
+      </w:tr>
     </w:tbl>
     <w:p>
       <w:pPr>
@@ -328,16 +379,34 @@
       </w:r>
       <w:proofErr w:type="gramEnd"/>
       <w:r>
-        <w:t xml:space="preserve"> and rank the municipalities (38</w:t>
-      </w:r>
-      <w:r>
-        <w:t xml:space="preserve"> municipalities) based on the percentage of people who were satisfied or very satisfied </w:t>
-      </w:r>
-      <w:r>
-        <w:t xml:space="preserve">across </w:t>
-      </w:r>
-      <w:r>
-        <w:t>a confirmed list of 35 public services</w:t>
+        <w:t xml:space="preserve"> and rank the municipalities (38 municipalities) based on the</w:t>
+      </w:r>
+      <w:r>
+        <w:t xml:space="preserve"> percentage of citizens satisfied/very satisfied </w:t>
+      </w:r>
+      <w:r>
+        <w:t>across a</w:t>
+      </w:r>
+      <w:r>
+        <w:t xml:space="preserve"> list of 35</w:t>
+      </w:r>
+      <w:r>
+        <w:t xml:space="preserve"> public services (</w:t>
+      </w:r>
+      <w:r>
+        <w:rPr>
+          <w:color w:val="auto"/>
+        </w:rPr>
+        <w:t xml:space="preserve">specific list </w:t>
+      </w:r>
+      <w:r>
+        <w:rPr>
+          <w:color w:val="auto"/>
+        </w:rPr>
+        <w:t>has been provided</w:t>
+      </w:r>
+      <w:r>
+        <w:t>)</w:t>
       </w:r>
     </w:p>
     <w:p>
@@ -356,13 +425,7 @@
       </w:r>
       <w:proofErr w:type="gramEnd"/>
       <w:r>
-        <w:t xml:space="preserve"> the user with the ability to also view the percentage of people dissatisfied</w:t>
-      </w:r>
-      <w:r>
-        <w:t xml:space="preserve"> or very dissatisfied</w:t>
-      </w:r>
-      <w:r>
-        <w:t xml:space="preserve"> with the same 35 public services</w:t>
+        <w:t xml:space="preserve"> users with ability to switch from percentage satisfied/very satisfied to percentage dissatisfied/very dissatisfied</w:t>
       </w:r>
     </w:p>
     <w:p>
@@ -384,10 +447,7 @@
         <w:t xml:space="preserve"> a profile for each municipality and how it is performing in each of the public services</w:t>
       </w:r>
       <w:r>
-        <w:t xml:space="preserve"> and a breakdown of what people p</w:t>
-      </w:r>
-      <w:r>
-        <w:t>erceive to be the main problem(s)</w:t>
+        <w:t>, as well as a representation of what citizens perceive to be the biggest problem(s) in the municipality</w:t>
       </w:r>
     </w:p>
     <w:p>
@@ -402,6 +462,7 @@
       </w:pPr>
       <w:proofErr w:type="gramStart"/>
       <w:r>
+        <w:lastRenderedPageBreak/>
         <w:t>track</w:t>
       </w:r>
       <w:proofErr w:type="gramEnd"/>
@@ -446,7 +507,6 @@
       </w:pPr>
       <w:proofErr w:type="gramStart"/>
       <w:r>
-        <w:lastRenderedPageBreak/>
         <w:t>allow</w:t>
       </w:r>
       <w:proofErr w:type="gramEnd"/>
@@ -502,8 +562,6 @@
       <w:r>
         <w:t>, and</w:t>
       </w:r>
-      <w:bookmarkStart w:id="5" w:name="_GoBack"/>
-      <w:bookmarkEnd w:id="5"/>
     </w:p>
     <w:p>
       <w:pPr>
@@ -529,8 +587,8 @@
         <w:pStyle w:val="Heading3"/>
         <w:contextualSpacing w:val="0"/>
       </w:pPr>
-      <w:bookmarkStart w:id="6" w:name="h.553q4gy8gzn5" w:colFirst="0" w:colLast="0"/>
-      <w:bookmarkEnd w:id="6"/>
+      <w:bookmarkStart w:id="5" w:name="h.553q4gy8gzn5" w:colFirst="0" w:colLast="0"/>
+      <w:bookmarkEnd w:id="5"/>
       <w:r>
         <w:t>Deliverables</w:t>
       </w:r>
@@ -628,8 +686,8 @@
         <w:pStyle w:val="Heading3"/>
         <w:contextualSpacing w:val="0"/>
       </w:pPr>
-      <w:bookmarkStart w:id="7" w:name="h.8pynqp3sc1x6" w:colFirst="0" w:colLast="0"/>
-      <w:bookmarkEnd w:id="7"/>
+      <w:bookmarkStart w:id="6" w:name="h.8pynqp3sc1x6" w:colFirst="0" w:colLast="0"/>
+      <w:bookmarkEnd w:id="6"/>
       <w:r>
         <w:t>Milestones</w:t>
       </w:r>
@@ -651,7 +709,7 @@
     <w:tbl>
       <w:tblPr>
         <w:tblStyle w:val="a1"/>
-        <w:tblW w:w="9640" w:type="dxa"/>
+        <w:tblW w:w="9730" w:type="dxa"/>
         <w:tblBorders>
           <w:top w:val="single" w:sz="8" w:space="0" w:color="000000"/>
           <w:left w:val="single" w:sz="8" w:space="0" w:color="000000"/>
@@ -664,15 +722,15 @@
         <w:tblLook w:val="0600" w:firstRow="0" w:lastRow="0" w:firstColumn="0" w:lastColumn="0" w:noHBand="1" w:noVBand="1"/>
       </w:tblPr>
       <w:tblGrid>
-        <w:gridCol w:w="370"/>
+        <w:gridCol w:w="280"/>
         <w:gridCol w:w="5850"/>
-        <w:gridCol w:w="1620"/>
+        <w:gridCol w:w="1800"/>
         <w:gridCol w:w="1800"/>
       </w:tblGrid>
       <w:tr>
         <w:tc>
           <w:tcPr>
-            <w:tcW w:w="370" w:type="dxa"/>
+            <w:tcW w:w="280" w:type="dxa"/>
             <w:tcMar>
               <w:top w:w="100" w:type="dxa"/>
               <w:left w:w="100" w:type="dxa"/>
@@ -685,6 +743,8 @@
               <w:pStyle w:val="normal0"/>
               <w:widowControl w:val="0"/>
               <w:spacing w:line="240" w:lineRule="auto"/>
+              <w:ind w:left="-90"/>
+              <w:jc w:val="center"/>
             </w:pPr>
           </w:p>
         </w:tc>
@@ -714,7 +774,7 @@
         </w:tc>
         <w:tc>
           <w:tcPr>
-            <w:tcW w:w="1620" w:type="dxa"/>
+            <w:tcW w:w="1800" w:type="dxa"/>
             <w:tcMar>
               <w:top w:w="100" w:type="dxa"/>
               <w:left w:w="100" w:type="dxa"/>
@@ -763,7 +823,7 @@
       <w:tr>
         <w:tc>
           <w:tcPr>
-            <w:tcW w:w="370" w:type="dxa"/>
+            <w:tcW w:w="280" w:type="dxa"/>
             <w:tcMar>
               <w:top w:w="100" w:type="dxa"/>
               <w:left w:w="100" w:type="dxa"/>
@@ -776,6 +836,8 @@
               <w:pStyle w:val="normal0"/>
               <w:widowControl w:val="0"/>
               <w:spacing w:line="240" w:lineRule="auto"/>
+              <w:ind w:left="-90"/>
+              <w:jc w:val="center"/>
             </w:pPr>
             <w:r>
               <w:t>1</w:t>
@@ -805,7 +867,7 @@
         </w:tc>
         <w:tc>
           <w:tcPr>
-            <w:tcW w:w="1620" w:type="dxa"/>
+            <w:tcW w:w="1800" w:type="dxa"/>
             <w:tcMar>
               <w:top w:w="100" w:type="dxa"/>
               <w:left w:w="100" w:type="dxa"/>
@@ -835,8 +897,16 @@
               <w:widowControl w:val="0"/>
               <w:spacing w:line="240" w:lineRule="auto"/>
               <w:jc w:val="right"/>
-            </w:pPr>
-            <w:r>
+              <w:rPr>
+                <w:i/>
+                <w:color w:val="FF0000"/>
+              </w:rPr>
+            </w:pPr>
+            <w:r>
+              <w:rPr>
+                <w:i/>
+                <w:color w:val="FF0000"/>
+              </w:rPr>
               <w:t>19 Nov 2015</w:t>
             </w:r>
           </w:p>
@@ -845,7 +915,7 @@
       <w:tr>
         <w:tc>
           <w:tcPr>
-            <w:tcW w:w="370" w:type="dxa"/>
+            <w:tcW w:w="280" w:type="dxa"/>
             <w:tcMar>
               <w:top w:w="100" w:type="dxa"/>
               <w:left w:w="100" w:type="dxa"/>
@@ -858,6 +928,8 @@
               <w:pStyle w:val="normal0"/>
               <w:widowControl w:val="0"/>
               <w:spacing w:line="240" w:lineRule="auto"/>
+              <w:ind w:left="-90"/>
+              <w:jc w:val="center"/>
             </w:pPr>
             <w:r>
               <w:t>2</w:t>
@@ -887,7 +959,7 @@
         </w:tc>
         <w:tc>
           <w:tcPr>
-            <w:tcW w:w="1620" w:type="dxa"/>
+            <w:tcW w:w="1800" w:type="dxa"/>
             <w:tcMar>
               <w:top w:w="100" w:type="dxa"/>
               <w:left w:w="100" w:type="dxa"/>
@@ -917,8 +989,16 @@
               <w:widowControl w:val="0"/>
               <w:spacing w:line="240" w:lineRule="auto"/>
               <w:jc w:val="right"/>
-            </w:pPr>
-            <w:r>
+              <w:rPr>
+                <w:i/>
+                <w:color w:val="FF0000"/>
+              </w:rPr>
+            </w:pPr>
+            <w:r>
+              <w:rPr>
+                <w:i/>
+                <w:color w:val="FF0000"/>
+              </w:rPr>
               <w:t>20 Nov 2015</w:t>
             </w:r>
           </w:p>
@@ -927,7 +1007,7 @@
       <w:tr>
         <w:tc>
           <w:tcPr>
-            <w:tcW w:w="370" w:type="dxa"/>
+            <w:tcW w:w="280" w:type="dxa"/>
             <w:tcMar>
               <w:top w:w="100" w:type="dxa"/>
               <w:left w:w="100" w:type="dxa"/>
@@ -940,6 +1020,8 @@
               <w:pStyle w:val="normal0"/>
               <w:widowControl w:val="0"/>
               <w:spacing w:line="240" w:lineRule="auto"/>
+              <w:ind w:left="-90"/>
+              <w:jc w:val="center"/>
             </w:pPr>
             <w:r>
               <w:t>3</w:t>
@@ -969,7 +1051,7 @@
         </w:tc>
         <w:tc>
           <w:tcPr>
-            <w:tcW w:w="1620" w:type="dxa"/>
+            <w:tcW w:w="1800" w:type="dxa"/>
             <w:tcMar>
               <w:top w:w="100" w:type="dxa"/>
               <w:left w:w="100" w:type="dxa"/>
@@ -1009,7 +1091,7 @@
       <w:tr>
         <w:tc>
           <w:tcPr>
-            <w:tcW w:w="370" w:type="dxa"/>
+            <w:tcW w:w="280" w:type="dxa"/>
             <w:tcMar>
               <w:top w:w="100" w:type="dxa"/>
               <w:left w:w="100" w:type="dxa"/>
@@ -1021,6 +1103,8 @@
             <w:pPr>
               <w:pStyle w:val="normal0"/>
               <w:spacing w:line="240" w:lineRule="auto"/>
+              <w:ind w:left="-90"/>
+              <w:jc w:val="center"/>
             </w:pPr>
             <w:r>
               <w:t>4</w:t>
@@ -1049,7 +1133,7 @@
         </w:tc>
         <w:tc>
           <w:tcPr>
-            <w:tcW w:w="1620" w:type="dxa"/>
+            <w:tcW w:w="1800" w:type="dxa"/>
             <w:tcMar>
               <w:top w:w="100" w:type="dxa"/>
               <w:left w:w="100" w:type="dxa"/>
@@ -1092,7 +1176,7 @@
         </w:trPr>
         <w:tc>
           <w:tcPr>
-            <w:tcW w:w="370" w:type="dxa"/>
+            <w:tcW w:w="280" w:type="dxa"/>
             <w:tcMar>
               <w:top w:w="100" w:type="dxa"/>
               <w:left w:w="100" w:type="dxa"/>
@@ -1105,6 +1189,8 @@
               <w:pStyle w:val="normal0"/>
               <w:widowControl w:val="0"/>
               <w:spacing w:line="240" w:lineRule="auto"/>
+              <w:ind w:left="-90"/>
+              <w:jc w:val="center"/>
             </w:pPr>
             <w:r>
               <w:t>5</w:t>
@@ -1134,7 +1220,7 @@
         </w:tc>
         <w:tc>
           <w:tcPr>
-            <w:tcW w:w="1620" w:type="dxa"/>
+            <w:tcW w:w="1800" w:type="dxa"/>
             <w:tcMar>
               <w:top w:w="100" w:type="dxa"/>
               <w:left w:w="100" w:type="dxa"/>
@@ -1174,10 +1260,96 @@
     </w:tbl>
     <w:p>
       <w:pPr>
+        <w:pStyle w:val="Heading3"/>
+        <w:contextualSpacing w:val="0"/>
+      </w:pPr>
+      <w:bookmarkStart w:id="7" w:name="h.sb6xek36y252" w:colFirst="0" w:colLast="0"/>
+      <w:bookmarkEnd w:id="7"/>
+      <w:r>
+        <w:lastRenderedPageBreak/>
+        <w:t>Dependencies</w:t>
+      </w:r>
+    </w:p>
+    <w:p>
+      <w:pPr>
         <w:pStyle w:val="normal0"/>
+        <w:keepNext/>
         <w:contextualSpacing/>
       </w:pPr>
-      <w:bookmarkStart w:id="8" w:name="h.sb6xek36y252" w:colFirst="0" w:colLast="0"/>
+      <w:r>
+        <w:t xml:space="preserve">If the following </w:t>
+      </w:r>
+      <w:r>
+        <w:t>is</w:t>
+      </w:r>
+      <w:r>
+        <w:t xml:space="preserve"> a list of items that items that, if not completed on time, are expected to impact the timeline of the project:</w:t>
+      </w:r>
+    </w:p>
+    <w:p>
+      <w:pPr>
+        <w:pStyle w:val="normal0"/>
+        <w:numPr>
+          <w:ilvl w:val="0"/>
+          <w:numId w:val="5"/>
+        </w:numPr>
+        <w:contextualSpacing/>
+      </w:pPr>
+      <w:r>
+        <w:t xml:space="preserve">Data for </w:t>
+      </w:r>
+      <w:r>
+        <w:t>‘</w:t>
+      </w:r>
+      <w:r>
+        <w:t>problems</w:t>
+      </w:r>
+      <w:r>
+        <w:t>’</w:t>
+      </w:r>
+      <w:r>
+        <w:t xml:space="preserve"> in each municipality to be provided by 20 November</w:t>
+      </w:r>
+    </w:p>
+    <w:p>
+      <w:pPr>
+        <w:pStyle w:val="normal0"/>
+        <w:numPr>
+          <w:ilvl w:val="0"/>
+          <w:numId w:val="5"/>
+        </w:numPr>
+        <w:contextualSpacing/>
+      </w:pPr>
+      <w:r>
+        <w:t>Layout of visualization agreed by 20 November</w:t>
+      </w:r>
+    </w:p>
+    <w:p>
+      <w:pPr>
+        <w:pStyle w:val="Heading3"/>
+        <w:contextualSpacing w:val="0"/>
+      </w:pPr>
+      <w:r>
+        <w:t>Future Changes</w:t>
+      </w:r>
+    </w:p>
+    <w:p>
+      <w:pPr>
+        <w:pStyle w:val="normal0"/>
+      </w:pPr>
+      <w:r>
+        <w:t xml:space="preserve">The outline above sets out the </w:t>
+      </w:r>
+      <w:r>
+        <w:t xml:space="preserve">project plan as per the date listed. </w:t>
+      </w:r>
+      <w:r>
+        <w:t xml:space="preserve">This plan can be changed if needed, but </w:t>
+      </w:r>
+      <w:r>
+        <w:t xml:space="preserve">any substantive changes need to be discussed between UNDP and Open Data Kosovo to assess the impact on the timeline and budget. </w:t>
+      </w:r>
+      <w:bookmarkStart w:id="8" w:name="_GoBack"/>
       <w:bookmarkEnd w:id="8"/>
     </w:p>
     <w:sectPr>
@@ -1527,6 +1699,92 @@
     </w:lvl>
   </w:abstractNum>
   <w:abstractNum w:abstractNumId="2">
+    <w:nsid w:val="71C02F44"/>
+    <w:multiLevelType w:val="hybridMultilevel"/>
+    <w:tmpl w:val="1DD4D020"/>
+    <w:lvl w:ilvl="0" w:tplc="0409000F">
+      <w:start w:val="1"/>
+      <w:numFmt w:val="decimal"/>
+      <w:lvlText w:val="%1."/>
+      <w:lvlJc w:val="left"/>
+      <w:pPr>
+        <w:ind w:left="720" w:hanging="360"/>
+      </w:pPr>
+    </w:lvl>
+    <w:lvl w:ilvl="1" w:tplc="04090019" w:tentative="1">
+      <w:start w:val="1"/>
+      <w:numFmt w:val="lowerLetter"/>
+      <w:lvlText w:val="%2."/>
+      <w:lvlJc w:val="left"/>
+      <w:pPr>
+        <w:ind w:left="1440" w:hanging="360"/>
+      </w:pPr>
+    </w:lvl>
+    <w:lvl w:ilvl="2" w:tplc="0409001B" w:tentative="1">
+      <w:start w:val="1"/>
+      <w:numFmt w:val="lowerRoman"/>
+      <w:lvlText w:val="%3."/>
+      <w:lvlJc w:val="right"/>
+      <w:pPr>
+        <w:ind w:left="2160" w:hanging="180"/>
+      </w:pPr>
+    </w:lvl>
+    <w:lvl w:ilvl="3" w:tplc="0409000F" w:tentative="1">
+      <w:start w:val="1"/>
+      <w:numFmt w:val="decimal"/>
+      <w:lvlText w:val="%4."/>
+      <w:lvlJc w:val="left"/>
+      <w:pPr>
+        <w:ind w:left="2880" w:hanging="360"/>
+      </w:pPr>
+    </w:lvl>
+    <w:lvl w:ilvl="4" w:tplc="04090019" w:tentative="1">
+      <w:start w:val="1"/>
+      <w:numFmt w:val="lowerLetter"/>
+      <w:lvlText w:val="%5."/>
+      <w:lvlJc w:val="left"/>
+      <w:pPr>
+        <w:ind w:left="3600" w:hanging="360"/>
+      </w:pPr>
+    </w:lvl>
+    <w:lvl w:ilvl="5" w:tplc="0409001B" w:tentative="1">
+      <w:start w:val="1"/>
+      <w:numFmt w:val="lowerRoman"/>
+      <w:lvlText w:val="%6."/>
+      <w:lvlJc w:val="right"/>
+      <w:pPr>
+        <w:ind w:left="4320" w:hanging="180"/>
+      </w:pPr>
+    </w:lvl>
+    <w:lvl w:ilvl="6" w:tplc="0409000F" w:tentative="1">
+      <w:start w:val="1"/>
+      <w:numFmt w:val="decimal"/>
+      <w:lvlText w:val="%7."/>
+      <w:lvlJc w:val="left"/>
+      <w:pPr>
+        <w:ind w:left="5040" w:hanging="360"/>
+      </w:pPr>
+    </w:lvl>
+    <w:lvl w:ilvl="7" w:tplc="04090019" w:tentative="1">
+      <w:start w:val="1"/>
+      <w:numFmt w:val="lowerLetter"/>
+      <w:lvlText w:val="%8."/>
+      <w:lvlJc w:val="left"/>
+      <w:pPr>
+        <w:ind w:left="5760" w:hanging="360"/>
+      </w:pPr>
+    </w:lvl>
+    <w:lvl w:ilvl="8" w:tplc="0409001B" w:tentative="1">
+      <w:start w:val="1"/>
+      <w:numFmt w:val="lowerRoman"/>
+      <w:lvlText w:val="%9."/>
+      <w:lvlJc w:val="right"/>
+      <w:pPr>
+        <w:ind w:left="6480" w:hanging="180"/>
+      </w:pPr>
+    </w:lvl>
+  </w:abstractNum>
+  <w:abstractNum w:abstractNumId="3">
     <w:nsid w:val="72F73CE2"/>
     <w:multiLevelType w:val="multilevel"/>
     <w:tmpl w:val="BBF40F8E"/>
@@ -1639,7 +1897,7 @@
       </w:rPr>
     </w:lvl>
   </w:abstractNum>
-  <w:abstractNum w:abstractNumId="3">
+  <w:abstractNum w:abstractNumId="4">
     <w:nsid w:val="7E7658F9"/>
     <w:multiLevelType w:val="multilevel"/>
     <w:tmpl w:val="23443884"/>
@@ -1756,13 +2014,16 @@
     <w:abstractNumId w:val="1"/>
   </w:num>
   <w:num w:numId="2">
-    <w:abstractNumId w:val="2"/>
+    <w:abstractNumId w:val="3"/>
   </w:num>
   <w:num w:numId="3">
     <w:abstractNumId w:val="0"/>
   </w:num>
   <w:num w:numId="4">
-    <w:abstractNumId w:val="3"/>
+    <w:abstractNumId w:val="4"/>
+  </w:num>
+  <w:num w:numId="5">
+    <w:abstractNumId w:val="2"/>
   </w:num>
 </w:numbering>
 </file>
@@ -1789,7 +2050,7 @@
     <w:lsdException w:name="Normal" w:semiHidden="0" w:uiPriority="0" w:unhideWhenUsed="0" w:qFormat="1"/>
     <w:lsdException w:name="heading 1" w:semiHidden="0" w:uiPriority="9" w:unhideWhenUsed="0" w:qFormat="1"/>
     <w:lsdException w:name="heading 2" w:uiPriority="9" w:qFormat="1"/>
-    <w:lsdException w:name="heading 3" w:uiPriority="9" w:qFormat="1"/>
+    <w:lsdException w:name="heading 3" w:uiPriority="0" w:qFormat="1"/>
     <w:lsdException w:name="heading 4" w:uiPriority="9" w:qFormat="1"/>
     <w:lsdException w:name="heading 5" w:uiPriority="9" w:qFormat="1"/>
     <w:lsdException w:name="heading 6" w:uiPriority="9" w:qFormat="1"/>
@@ -2183,7 +2444,7 @@
     <w:lsdException w:name="Normal" w:semiHidden="0" w:uiPriority="0" w:unhideWhenUsed="0" w:qFormat="1"/>
     <w:lsdException w:name="heading 1" w:semiHidden="0" w:uiPriority="9" w:unhideWhenUsed="0" w:qFormat="1"/>
     <w:lsdException w:name="heading 2" w:uiPriority="9" w:qFormat="1"/>
-    <w:lsdException w:name="heading 3" w:uiPriority="9" w:qFormat="1"/>
+    <w:lsdException w:name="heading 3" w:uiPriority="0" w:qFormat="1"/>
     <w:lsdException w:name="heading 4" w:uiPriority="9" w:qFormat="1"/>
     <w:lsdException w:name="heading 5" w:uiPriority="9" w:qFormat="1"/>
     <w:lsdException w:name="heading 6" w:uiPriority="9" w:qFormat="1"/>

</xml_diff>

<commit_message>
standardized data for satisfied and dissatisfied percentages
</commit_message>
<xml_diff>
--- a/admin/Project Scope Statement.docx
+++ b/admin/Project Scope Statement.docx
@@ -373,13 +373,8 @@
         <w:ind w:hanging="360"/>
         <w:contextualSpacing/>
       </w:pPr>
-      <w:proofErr w:type="gramStart"/>
-      <w:r>
-        <w:t>present</w:t>
-      </w:r>
-      <w:proofErr w:type="gramEnd"/>
-      <w:r>
-        <w:t xml:space="preserve"> and rank the municipalities (38 municipalities) based on the</w:t>
+      <w:r>
+        <w:t>present and rank the municipalities (38 municipalities) based on the</w:t>
       </w:r>
       <w:r>
         <w:t xml:space="preserve"> percentage of citizens satisfied/very satisfied </w:t>
@@ -419,13 +414,8 @@
         <w:ind w:hanging="360"/>
         <w:contextualSpacing/>
       </w:pPr>
-      <w:proofErr w:type="gramStart"/>
-      <w:r>
-        <w:t>provide</w:t>
-      </w:r>
-      <w:proofErr w:type="gramEnd"/>
-      <w:r>
-        <w:t xml:space="preserve"> users with ability to switch from percentage satisfied/very satisfied to percentage dissatisfied/very dissatisfied</w:t>
+      <w:r>
+        <w:t>provide users with ability to switch from percentage satisfied/very satisfied to percentage dissatisfied/very dissatisfied</w:t>
       </w:r>
     </w:p>
     <w:p>
@@ -438,16 +428,19 @@
         <w:ind w:hanging="360"/>
         <w:contextualSpacing/>
       </w:pPr>
-      <w:proofErr w:type="gramStart"/>
-      <w:r>
-        <w:t>present</w:t>
-      </w:r>
-      <w:proofErr w:type="gramEnd"/>
-      <w:r>
-        <w:t xml:space="preserve"> a profile for each municipality and how it is performing in each of the public services</w:t>
-      </w:r>
-      <w:r>
-        <w:t>, as well as a representation of what citizens perceive to be the biggest problem(s) in the municipality</w:t>
+      <w:r>
+        <w:t>present a profile for each municipality and how it is performing in each of the public services</w:t>
+      </w:r>
+      <w:r>
+        <w:t>, as well as a representation of what citizens per</w:t>
+      </w:r>
+      <w:r>
+        <w:t>ceive to be the biggest problems</w:t>
+      </w:r>
+      <w:bookmarkStart w:id="5" w:name="_GoBack"/>
+      <w:bookmarkEnd w:id="5"/>
+      <w:r>
+        <w:t xml:space="preserve"> in the municipality</w:t>
       </w:r>
     </w:p>
     <w:p>
@@ -460,14 +453,9 @@
         <w:ind w:hanging="360"/>
         <w:contextualSpacing/>
       </w:pPr>
-      <w:proofErr w:type="gramStart"/>
       <w:r>
         <w:lastRenderedPageBreak/>
-        <w:t>track</w:t>
-      </w:r>
-      <w:proofErr w:type="gramEnd"/>
-      <w:r>
-        <w:t xml:space="preserve"> performance of each of the municipalities in public service delivery and satisfaction with local government for years 2003, 2006, 2009</w:t>
+        <w:t>track performance of each of the municipalities in public service delivery and satisfaction with local government for years 2003, 2006, 2009</w:t>
       </w:r>
       <w:r>
         <w:t>, 2012 and 2015</w:t>
@@ -483,13 +471,8 @@
         <w:ind w:hanging="360"/>
         <w:contextualSpacing/>
       </w:pPr>
-      <w:proofErr w:type="gramStart"/>
-      <w:r>
-        <w:t>provide</w:t>
-      </w:r>
-      <w:proofErr w:type="gramEnd"/>
-      <w:r>
-        <w:t xml:space="preserve"> an explanation page which details what the indicators represent</w:t>
+      <w:r>
+        <w:t>provide an explanation page which details what the indicators represent</w:t>
       </w:r>
       <w:r>
         <w:t xml:space="preserve"> in both Serbian and Albanian (UNDP to provide translation where needed)</w:t>
@@ -505,13 +488,8 @@
         <w:ind w:hanging="360"/>
         <w:contextualSpacing/>
       </w:pPr>
-      <w:proofErr w:type="gramStart"/>
-      <w:r>
-        <w:t>allow</w:t>
-      </w:r>
-      <w:proofErr w:type="gramEnd"/>
-      <w:r>
-        <w:t xml:space="preserve"> new data to be added in the future without </w:t>
+      <w:r>
+        <w:t xml:space="preserve">allow new data to be added in the future without </w:t>
       </w:r>
       <w:r>
         <w:t xml:space="preserve">the </w:t>
@@ -536,13 +514,8 @@
         <w:ind w:hanging="360"/>
         <w:contextualSpacing/>
       </w:pPr>
-      <w:proofErr w:type="gramStart"/>
-      <w:r>
-        <w:t>allow</w:t>
-      </w:r>
-      <w:proofErr w:type="gramEnd"/>
-      <w:r>
-        <w:t xml:space="preserve"> for new indicators to be added in future</w:t>
+      <w:r>
+        <w:t>allow for new indicators to be added in future</w:t>
       </w:r>
       <w:r>
         <w:t xml:space="preserve"> without </w:t>
@@ -573,13 +546,8 @@
         <w:ind w:hanging="360"/>
         <w:contextualSpacing/>
       </w:pPr>
-      <w:proofErr w:type="gramStart"/>
-      <w:r>
-        <w:t>be</w:t>
-      </w:r>
-      <w:proofErr w:type="gramEnd"/>
-      <w:r>
-        <w:t xml:space="preserve"> deployed and hosted in an environment outside the UNDP.</w:t>
+      <w:r>
+        <w:t>be deployed and hosted in an environment outside the UNDP.</w:t>
       </w:r>
     </w:p>
     <w:p>
@@ -587,8 +555,8 @@
         <w:pStyle w:val="Heading3"/>
         <w:contextualSpacing w:val="0"/>
       </w:pPr>
-      <w:bookmarkStart w:id="5" w:name="h.553q4gy8gzn5" w:colFirst="0" w:colLast="0"/>
-      <w:bookmarkEnd w:id="5"/>
+      <w:bookmarkStart w:id="6" w:name="h.553q4gy8gzn5" w:colFirst="0" w:colLast="0"/>
+      <w:bookmarkEnd w:id="6"/>
       <w:r>
         <w:t>Deliverables</w:t>
       </w:r>
@@ -686,8 +654,8 @@
         <w:pStyle w:val="Heading3"/>
         <w:contextualSpacing w:val="0"/>
       </w:pPr>
-      <w:bookmarkStart w:id="6" w:name="h.8pynqp3sc1x6" w:colFirst="0" w:colLast="0"/>
-      <w:bookmarkEnd w:id="6"/>
+      <w:bookmarkStart w:id="7" w:name="h.8pynqp3sc1x6" w:colFirst="0" w:colLast="0"/>
+      <w:bookmarkEnd w:id="7"/>
       <w:r>
         <w:t>Milestones</w:t>
       </w:r>
@@ -907,7 +875,14 @@
                 <w:i/>
                 <w:color w:val="FF0000"/>
               </w:rPr>
-              <w:t>19 Nov 2015</w:t>
+              <w:t>20</w:t>
+            </w:r>
+            <w:r>
+              <w:rPr>
+                <w:i/>
+                <w:color w:val="FF0000"/>
+              </w:rPr>
+              <w:t xml:space="preserve"> Nov 2015</w:t>
             </w:r>
           </w:p>
         </w:tc>
@@ -1263,8 +1238,8 @@
         <w:pStyle w:val="Heading3"/>
         <w:contextualSpacing w:val="0"/>
       </w:pPr>
-      <w:bookmarkStart w:id="7" w:name="h.sb6xek36y252" w:colFirst="0" w:colLast="0"/>
-      <w:bookmarkEnd w:id="7"/>
+      <w:bookmarkStart w:id="8" w:name="h.sb6xek36y252" w:colFirst="0" w:colLast="0"/>
+      <w:bookmarkEnd w:id="8"/>
       <w:r>
         <w:lastRenderedPageBreak/>
         <w:t>Dependencies</w:t>
@@ -1296,31 +1271,6 @@
         <w:contextualSpacing/>
       </w:pPr>
       <w:r>
-        <w:t xml:space="preserve">Data for </w:t>
-      </w:r>
-      <w:r>
-        <w:t>‘</w:t>
-      </w:r>
-      <w:r>
-        <w:t>problems</w:t>
-      </w:r>
-      <w:r>
-        <w:t>’</w:t>
-      </w:r>
-      <w:r>
-        <w:t xml:space="preserve"> in each municipality to be provided by 20 November</w:t>
-      </w:r>
-    </w:p>
-    <w:p>
-      <w:pPr>
-        <w:pStyle w:val="normal0"/>
-        <w:numPr>
-          <w:ilvl w:val="0"/>
-          <w:numId w:val="5"/>
-        </w:numPr>
-        <w:contextualSpacing/>
-      </w:pPr>
-      <w:r>
         <w:t>Layout of visualization agreed by 20 November</w:t>
       </w:r>
     </w:p>
@@ -1349,8 +1299,6 @@
       <w:r>
         <w:t xml:space="preserve">any substantive changes need to be discussed between UNDP and Open Data Kosovo to assess the impact on the timeline and budget. </w:t>
       </w:r>
-      <w:bookmarkStart w:id="8" w:name="_GoBack"/>
-      <w:bookmarkEnd w:id="8"/>
     </w:p>
     <w:sectPr>
       <w:headerReference w:type="default" r:id="rId8"/>

</xml_diff>